<commit_message>
Finish project 3 and cnn framework for final project
</commit_message>
<xml_diff>
--- a/Project3/report3.docx
+++ b/Project3/report3.docx
@@ -1005,27 +1005,32 @@
     <w:p>
       <w:pPr>
         <w:pStyle w:val="ListParagraph"/>
+        <w:numPr>
+          <w:ilvl w:val="1"/>
+          <w:numId w:val="25"/>
+        </w:numPr>
       </w:pPr>
       <w:r>
         <w:t xml:space="preserve">We </w:t>
       </w:r>
       <w:r>
-        <w:t>show the testing accuracy for model at different training stage. Note that the x axis is the number of training samples used to train the model while the x axis is the testing accuracy of 5000 testing samples.</w:t>
-      </w:r>
-    </w:p>
-    <w:p>
-      <w:pPr>
-        <w:pStyle w:val="ListParagraph"/>
-      </w:pPr>
+        <w:t>show the testing accuracy for model at different training stage. Note that the x axis is the number of training samples used to train the model while the x axis is the testing a</w:t>
+      </w:r>
+      <w:r>
+        <w:t>ccuracy of 5000 testing samples.</w:t>
+      </w:r>
+      <w:r>
+        <w:br/>
+      </w:r>
       <w:r>
         <w:rPr>
           <w:noProof/>
         </w:rPr>
         <w:drawing>
-          <wp:inline distT="0" distB="0" distL="0" distR="0" wp14:anchorId="405F308E" wp14:editId="7677EE3A">
-            <wp:extent cx="5229225" cy="2647950"/>
-            <wp:effectExtent l="0" t="0" r="9525" b="0"/>
-            <wp:docPr id="1" name="Picture 1" descr="C:\Users\luzhe\AppData\Local\Microsoft\Windows\INetCache\Content.Word\svm_10k_stepy.jpg"/>
+          <wp:inline distT="0" distB="0" distL="0" distR="0" wp14:anchorId="62BE5C81" wp14:editId="727655B7">
+            <wp:extent cx="4465399" cy="2762250"/>
+            <wp:effectExtent l="0" t="0" r="0" b="0"/>
+            <wp:docPr id="6" name="Picture 6" descr="C:\Users\luzhe\AppData\Local\Microsoft\Windows\INetCache\Content.Word\svm_10k_stepy.jpg"/>
             <wp:cNvGraphicFramePr>
               <a:graphicFrameLocks xmlns:a="http://schemas.openxmlformats.org/drawingml/2006/main" noChangeAspect="1"/>
             </wp:cNvGraphicFramePr>
@@ -1033,7 +1038,7 @@
               <a:graphicData uri="http://schemas.openxmlformats.org/drawingml/2006/picture">
                 <pic:pic xmlns:pic="http://schemas.openxmlformats.org/drawingml/2006/picture">
                   <pic:nvPicPr>
-                    <pic:cNvPr id="0" name="Picture 1" descr="C:\Users\luzhe\AppData\Local\Microsoft\Windows\INetCache\Content.Word\svm_10k_stepy.jpg"/>
+                    <pic:cNvPr id="0" name="Picture 2" descr="C:\Users\luzhe\AppData\Local\Microsoft\Windows\INetCache\Content.Word\svm_10k_stepy.jpg"/>
                     <pic:cNvPicPr>
                       <a:picLocks noChangeAspect="1" noChangeArrowheads="1"/>
                     </pic:cNvPicPr>
@@ -1054,7 +1059,7 @@
                   <pic:spPr bwMode="auto">
                     <a:xfrm>
                       <a:off x="0" y="0"/>
-                      <a:ext cx="5229225" cy="2647950"/>
+                      <a:ext cx="4481103" cy="2771965"/>
                     </a:xfrm>
                     <a:prstGeom prst="rect">
                       <a:avLst/>
@@ -1070,10 +1075,18 @@
           </wp:inline>
         </w:drawing>
       </w:r>
+      <w:r>
+        <w:br/>
+        <w:t>We can see in this figure that the feature set from DAE can lead to higher testing accuracy at very early stage of the training of SVM.</w:t>
+      </w:r>
     </w:p>
     <w:p>
       <w:pPr>
         <w:pStyle w:val="ListParagraph"/>
+        <w:numPr>
+          <w:ilvl w:val="1"/>
+          <w:numId w:val="25"/>
+        </w:numPr>
       </w:pPr>
       <w:r>
         <w:t xml:space="preserve">We then change the number of epochs for training when generating the feature set with DAE and </w:t>
@@ -1084,25 +1097,24 @@
       </w:r>
       <w:proofErr w:type="spellEnd"/>
       <w:r>
-        <w:t>. Then we show the testing accuracy of SVM when using the generated feature sets.</w:t>
-      </w:r>
-    </w:p>
-    <w:p>
-      <w:pPr>
-        <w:pStyle w:val="ListParagraph"/>
-      </w:pPr>
-      <w:bookmarkStart w:id="0" w:name="_GoBack"/>
-      <w:bookmarkEnd w:id="0"/>
+        <w:t xml:space="preserve">. Then we show the testing accuracy of SVM when using the </w:t>
+      </w:r>
+      <w:r>
+        <w:t>generated feature sets.</w:t>
+      </w:r>
+      <w:r>
+        <w:br/>
+      </w:r>
       <w:r>
         <w:rPr>
           <w:noProof/>
         </w:rPr>
         <w:lastRenderedPageBreak/>
         <w:drawing>
-          <wp:inline distT="0" distB="0" distL="0" distR="0" wp14:anchorId="7312AB19" wp14:editId="331B23B8">
-            <wp:extent cx="5934075" cy="3019425"/>
-            <wp:effectExtent l="0" t="0" r="9525" b="9525"/>
-            <wp:docPr id="5" name="Picture 5" descr="C:\Users\luzhe\AppData\Local\Microsoft\Windows\INetCache\Content.Word\svm_epoch_stepy.jpg"/>
+          <wp:inline distT="0" distB="0" distL="0" distR="0" wp14:anchorId="3B716AD7" wp14:editId="1404BC0C">
+            <wp:extent cx="4665572" cy="2886075"/>
+            <wp:effectExtent l="0" t="0" r="1905" b="0"/>
+            <wp:docPr id="4" name="Picture 4" descr="C:\Users\luzhe\AppData\Local\Microsoft\Windows\INetCache\Content.Word\svm_epoch_stepy.jpg"/>
             <wp:cNvGraphicFramePr>
               <a:graphicFrameLocks xmlns:a="http://schemas.openxmlformats.org/drawingml/2006/main" noChangeAspect="1"/>
             </wp:cNvGraphicFramePr>
@@ -1110,7 +1122,7 @@
               <a:graphicData uri="http://schemas.openxmlformats.org/drawingml/2006/picture">
                 <pic:pic xmlns:pic="http://schemas.openxmlformats.org/drawingml/2006/picture">
                   <pic:nvPicPr>
-                    <pic:cNvPr id="0" name="Picture 2" descr="C:\Users\luzhe\AppData\Local\Microsoft\Windows\INetCache\Content.Word\svm_epoch_stepy.jpg"/>
+                    <pic:cNvPr id="0" name="Picture 1" descr="C:\Users\luzhe\AppData\Local\Microsoft\Windows\INetCache\Content.Word\svm_epoch_stepy.jpg"/>
                     <pic:cNvPicPr>
                       <a:picLocks noChangeAspect="1" noChangeArrowheads="1"/>
                     </pic:cNvPicPr>
@@ -1131,7 +1143,7 @@
                   <pic:spPr bwMode="auto">
                     <a:xfrm>
                       <a:off x="0" y="0"/>
-                      <a:ext cx="5934075" cy="3019425"/>
+                      <a:ext cx="4684390" cy="2897716"/>
                     </a:xfrm>
                     <a:prstGeom prst="rect">
                       <a:avLst/>
@@ -1147,6 +1159,36 @@
           </wp:inline>
         </w:drawing>
       </w:r>
+      <w:r>
+        <w:br/>
+      </w:r>
+      <w:r>
+        <w:t xml:space="preserve">We can see that although the feature set from </w:t>
+      </w:r>
+      <w:proofErr w:type="spellStart"/>
+      <w:r>
+        <w:t>LeNet</w:t>
+      </w:r>
+      <w:proofErr w:type="spellEnd"/>
+      <w:r>
+        <w:t xml:space="preserve"> outperforms feature set from DAE, as the number of epochs increasing, the performance of the feature set from </w:t>
+      </w:r>
+      <w:proofErr w:type="spellStart"/>
+      <w:r>
+        <w:t>LeNet</w:t>
+      </w:r>
+      <w:proofErr w:type="spellEnd"/>
+      <w:r>
+        <w:t xml:space="preserve"> does not increase anymore. We think this is caused by the overfitting problem. In this case, DAE is more robust against </w:t>
+      </w:r>
+      <w:proofErr w:type="spellStart"/>
+      <w:r>
+        <w:t>LeNet</w:t>
+      </w:r>
+      <w:proofErr w:type="spellEnd"/>
+      <w:r>
+        <w:t>.</w:t>
+      </w:r>
     </w:p>
     <w:p/>
     <w:p>
@@ -1161,10 +1203,417 @@
       </w:r>
     </w:p>
     <w:p>
+      <w:r>
+        <w:t xml:space="preserve">After many searches online, I found pretraining with unsupervised learning such as DAE is not a widely adopted method partly because of the implementation overhead and partly because that there </w:t>
+      </w:r>
+      <w:proofErr w:type="gramStart"/>
+      <w:r>
+        <w:t>is</w:t>
+      </w:r>
+      <w:proofErr w:type="gramEnd"/>
+      <w:r>
+        <w:t xml:space="preserve"> more powerful methods for CNNs such as batch normalization to speed up training process. So, instead of following the instruction of task 3 to use DAE to initialize </w:t>
+      </w:r>
+      <w:proofErr w:type="spellStart"/>
+      <w:r>
+        <w:t>LeNet</w:t>
+      </w:r>
+      <w:proofErr w:type="spellEnd"/>
+      <w:r>
+        <w:t>, I add batch normalizations after each convolutional layer and fully connected layer to speed up the training process.</w:t>
+      </w:r>
+    </w:p>
+    <w:p>
+      <w:r>
+        <w:t>Settings:</w:t>
+      </w:r>
+    </w:p>
+    <w:p>
       <w:pPr>
         <w:pStyle w:val="ListParagraph"/>
-      </w:pPr>
+        <w:numPr>
+          <w:ilvl w:val="0"/>
+          <w:numId w:val="28"/>
+        </w:numPr>
+      </w:pPr>
+      <w:proofErr w:type="spellStart"/>
+      <w:r>
+        <w:t>ReLu</w:t>
+      </w:r>
+      <w:proofErr w:type="spellEnd"/>
+      <w:r>
+        <w:t xml:space="preserve"> activation function</w:t>
+      </w:r>
     </w:p>
+    <w:p>
+      <w:pPr>
+        <w:pStyle w:val="ListParagraph"/>
+        <w:numPr>
+          <w:ilvl w:val="0"/>
+          <w:numId w:val="28"/>
+        </w:numPr>
+      </w:pPr>
+      <w:r>
+        <w:lastRenderedPageBreak/>
+        <w:t>Cross entropy as loss function</w:t>
+      </w:r>
+    </w:p>
+    <w:p>
+      <w:pPr>
+        <w:pStyle w:val="ListParagraph"/>
+        <w:numPr>
+          <w:ilvl w:val="0"/>
+          <w:numId w:val="28"/>
+        </w:numPr>
+      </w:pPr>
+      <w:r>
+        <w:t>SGD</w:t>
+      </w:r>
+      <w:r>
+        <w:t xml:space="preserve"> without momentum</w:t>
+      </w:r>
+    </w:p>
+    <w:p>
+      <w:pPr>
+        <w:pStyle w:val="ListParagraph"/>
+        <w:numPr>
+          <w:ilvl w:val="0"/>
+          <w:numId w:val="28"/>
+        </w:numPr>
+      </w:pPr>
+      <w:r>
+        <w:t>Learning rate of 1e-4</w:t>
+      </w:r>
+    </w:p>
+    <w:p>
+      <w:pPr>
+        <w:pStyle w:val="ListParagraph"/>
+        <w:numPr>
+          <w:ilvl w:val="0"/>
+          <w:numId w:val="28"/>
+        </w:numPr>
+      </w:pPr>
+      <w:r>
+        <w:t xml:space="preserve">Dropout </w:t>
+      </w:r>
+      <w:r>
+        <w:t>at 0.5</w:t>
+      </w:r>
+    </w:p>
+    <w:p>
+      <w:r>
+        <w:t>Structure:</w:t>
+      </w:r>
+      <w:r>
+        <w:t xml:space="preserve"> conv2d-5-5-16-1</w:t>
+      </w:r>
+      <w:r>
+        <w:t>, batch normalization</w:t>
+      </w:r>
+      <w:r>
+        <w:t>,</w:t>
+      </w:r>
+      <w:r>
+        <w:t xml:space="preserve"> </w:t>
+      </w:r>
+      <w:r>
+        <w:t>maxpool-2,</w:t>
+      </w:r>
+      <w:r>
+        <w:t xml:space="preserve"> </w:t>
+      </w:r>
+      <w:r>
+        <w:t>conv2d-5-5-64-1,</w:t>
+      </w:r>
+      <w:r>
+        <w:t xml:space="preserve"> batch normalization, </w:t>
+      </w:r>
+      <w:r>
+        <w:t>maxpool-2,</w:t>
+      </w:r>
+      <w:r>
+        <w:t xml:space="preserve"> </w:t>
+      </w:r>
+      <w:r>
+        <w:t>full-1024,</w:t>
+      </w:r>
+      <w:r>
+        <w:t xml:space="preserve"> batch normalization, </w:t>
+      </w:r>
+      <w:proofErr w:type="spellStart"/>
+      <w:r>
+        <w:t>softmax</w:t>
+      </w:r>
+      <w:proofErr w:type="spellEnd"/>
+    </w:p>
+    <w:p>
+      <w:pPr>
+        <w:pStyle w:val="ListParagraph"/>
+        <w:numPr>
+          <w:ilvl w:val="0"/>
+          <w:numId w:val="32"/>
+        </w:numPr>
+      </w:pPr>
+      <w:r>
+        <w:t>With batch normalization, the final test accuracy is 0.39</w:t>
+      </w:r>
+      <w:r>
+        <w:t xml:space="preserve"> after 30 training epochs</w:t>
+      </w:r>
+      <w:r>
+        <w:t>:</w:t>
+      </w:r>
+      <w:r>
+        <w:br/>
+      </w:r>
+      <w:bookmarkStart w:id="0" w:name="_GoBack"/>
+      <w:r>
+        <w:rPr>
+          <w:rFonts w:ascii="Calibri" w:hAnsi="Calibri" w:cs="Calibri"/>
+          <w:noProof/>
+          <w:sz w:val="22"/>
+          <w:szCs w:val="22"/>
+        </w:rPr>
+        <w:drawing>
+          <wp:inline distT="0" distB="0" distL="0" distR="0" wp14:anchorId="2CA7B625" wp14:editId="7AF624A0">
+            <wp:extent cx="2791750" cy="1657350"/>
+            <wp:effectExtent l="0" t="0" r="8890" b="0"/>
+            <wp:docPr id="11" name="Picture 11" descr="100 &#10;0200 &#10;11300 &#10;0400 &#10;0.00 &#10;0.000 5000 10.00 15 , 00 20 00 2500 "/>
+            <wp:cNvGraphicFramePr>
+              <a:graphicFrameLocks xmlns:a="http://schemas.openxmlformats.org/drawingml/2006/main" noChangeAspect="1"/>
+            </wp:cNvGraphicFramePr>
+            <a:graphic xmlns:a="http://schemas.openxmlformats.org/drawingml/2006/main">
+              <a:graphicData uri="http://schemas.openxmlformats.org/drawingml/2006/picture">
+                <pic:pic xmlns:pic="http://schemas.openxmlformats.org/drawingml/2006/picture">
+                  <pic:nvPicPr>
+                    <pic:cNvPr id="0" name="Picture 3" descr="100 &#10;0200 &#10;11300 &#10;0400 &#10;0.00 &#10;0.000 5000 10.00 15 , 00 20 00 2500 "/>
+                    <pic:cNvPicPr>
+                      <a:picLocks noChangeAspect="1" noChangeArrowheads="1"/>
+                    </pic:cNvPicPr>
+                  </pic:nvPicPr>
+                  <pic:blipFill>
+                    <a:blip r:embed="rId16">
+                      <a:extLst>
+                        <a:ext uri="{28A0092B-C50C-407E-A947-70E740481C1C}">
+                          <a14:useLocalDpi xmlns:a14="http://schemas.microsoft.com/office/drawing/2010/main" val="0"/>
+                        </a:ext>
+                      </a:extLst>
+                    </a:blip>
+                    <a:srcRect/>
+                    <a:stretch>
+                      <a:fillRect/>
+                    </a:stretch>
+                  </pic:blipFill>
+                  <pic:spPr bwMode="auto">
+                    <a:xfrm>
+                      <a:off x="0" y="0"/>
+                      <a:ext cx="2798137" cy="1661142"/>
+                    </a:xfrm>
+                    <a:prstGeom prst="rect">
+                      <a:avLst/>
+                    </a:prstGeom>
+                    <a:noFill/>
+                    <a:ln>
+                      <a:noFill/>
+                    </a:ln>
+                  </pic:spPr>
+                </pic:pic>
+              </a:graphicData>
+            </a:graphic>
+          </wp:inline>
+        </w:drawing>
+      </w:r>
+      <w:bookmarkEnd w:id="0"/>
+      <w:r>
+        <w:rPr>
+          <w:noProof/>
+        </w:rPr>
+        <w:t xml:space="preserve"> </w:t>
+      </w:r>
+      <w:r>
+        <w:rPr>
+          <w:noProof/>
+        </w:rPr>
+        <w:drawing>
+          <wp:inline distT="0" distB="0" distL="0" distR="0" wp14:anchorId="688A7FDC" wp14:editId="090973A0">
+            <wp:extent cx="2552700" cy="1522663"/>
+            <wp:effectExtent l="0" t="0" r="0" b="1905"/>
+            <wp:docPr id="1" name="Picture 1"/>
+            <wp:cNvGraphicFramePr>
+              <a:graphicFrameLocks xmlns:a="http://schemas.openxmlformats.org/drawingml/2006/main" noChangeAspect="1"/>
+            </wp:cNvGraphicFramePr>
+            <a:graphic xmlns:a="http://schemas.openxmlformats.org/drawingml/2006/main">
+              <a:graphicData uri="http://schemas.openxmlformats.org/drawingml/2006/picture">
+                <pic:pic xmlns:pic="http://schemas.openxmlformats.org/drawingml/2006/picture">
+                  <pic:nvPicPr>
+                    <pic:cNvPr id="1" name=""/>
+                    <pic:cNvPicPr/>
+                  </pic:nvPicPr>
+                  <pic:blipFill>
+                    <a:blip r:embed="rId17"/>
+                    <a:stretch>
+                      <a:fillRect/>
+                    </a:stretch>
+                  </pic:blipFill>
+                  <pic:spPr>
+                    <a:xfrm>
+                      <a:off x="0" y="0"/>
+                      <a:ext cx="2568175" cy="1531893"/>
+                    </a:xfrm>
+                    <a:prstGeom prst="rect">
+                      <a:avLst/>
+                    </a:prstGeom>
+                  </pic:spPr>
+                </pic:pic>
+              </a:graphicData>
+            </a:graphic>
+          </wp:inline>
+        </w:drawing>
+      </w:r>
+    </w:p>
+    <w:p>
+      <w:pPr>
+        <w:pStyle w:val="ListParagraph"/>
+        <w:numPr>
+          <w:ilvl w:val="0"/>
+          <w:numId w:val="32"/>
+        </w:numPr>
+      </w:pPr>
+      <w:r>
+        <w:rPr>
+          <w:noProof/>
+        </w:rPr>
+        <w:lastRenderedPageBreak/>
+        <w:t>Without batch normalization, the final test accuracy is 0.198 after 30 training epochs:</w:t>
+      </w:r>
+      <w:r>
+        <w:rPr>
+          <w:noProof/>
+        </w:rPr>
+        <w:br/>
+      </w:r>
+      <w:r>
+        <w:rPr>
+          <w:rFonts w:ascii="Calibri" w:hAnsi="Calibri" w:cs="Calibri"/>
+          <w:noProof/>
+          <w:sz w:val="22"/>
+          <w:szCs w:val="22"/>
+        </w:rPr>
+        <w:drawing>
+          <wp:inline distT="0" distB="0" distL="0" distR="0" wp14:anchorId="569C3F3F" wp14:editId="2AF9DC67">
+            <wp:extent cx="2787555" cy="1628775"/>
+            <wp:effectExtent l="0" t="0" r="0" b="0"/>
+            <wp:docPr id="12" name="Picture 12" descr="accuracy &#10;o. 190 &#10;0170 &#10;D 150 &#10;0130 &#10;0.000 &#10;20.00 2500 &#10;5000 &#10;1000 &#10;1500 "/>
+            <wp:cNvGraphicFramePr>
+              <a:graphicFrameLocks xmlns:a="http://schemas.openxmlformats.org/drawingml/2006/main" noChangeAspect="1"/>
+            </wp:cNvGraphicFramePr>
+            <a:graphic xmlns:a="http://schemas.openxmlformats.org/drawingml/2006/main">
+              <a:graphicData uri="http://schemas.openxmlformats.org/drawingml/2006/picture">
+                <pic:pic xmlns:pic="http://schemas.openxmlformats.org/drawingml/2006/picture">
+                  <pic:nvPicPr>
+                    <pic:cNvPr id="0" name="Picture 5" descr="accuracy &#10;o. 190 &#10;0170 &#10;D 150 &#10;0130 &#10;0.000 &#10;20.00 2500 &#10;5000 &#10;1000 &#10;1500 "/>
+                    <pic:cNvPicPr>
+                      <a:picLocks noChangeAspect="1" noChangeArrowheads="1"/>
+                    </pic:cNvPicPr>
+                  </pic:nvPicPr>
+                  <pic:blipFill>
+                    <a:blip r:embed="rId18">
+                      <a:extLst>
+                        <a:ext uri="{28A0092B-C50C-407E-A947-70E740481C1C}">
+                          <a14:useLocalDpi xmlns:a14="http://schemas.microsoft.com/office/drawing/2010/main" val="0"/>
+                        </a:ext>
+                      </a:extLst>
+                    </a:blip>
+                    <a:srcRect/>
+                    <a:stretch>
+                      <a:fillRect/>
+                    </a:stretch>
+                  </pic:blipFill>
+                  <pic:spPr bwMode="auto">
+                    <a:xfrm>
+                      <a:off x="0" y="0"/>
+                      <a:ext cx="2808031" cy="1640739"/>
+                    </a:xfrm>
+                    <a:prstGeom prst="rect">
+                      <a:avLst/>
+                    </a:prstGeom>
+                    <a:noFill/>
+                    <a:ln>
+                      <a:noFill/>
+                    </a:ln>
+                  </pic:spPr>
+                </pic:pic>
+              </a:graphicData>
+            </a:graphic>
+          </wp:inline>
+        </w:drawing>
+      </w:r>
+      <w:r>
+        <w:rPr>
+          <w:rFonts w:ascii="Calibri" w:hAnsi="Calibri" w:cs="Calibri"/>
+          <w:sz w:val="22"/>
+          <w:szCs w:val="22"/>
+        </w:rPr>
+        <w:t xml:space="preserve"> </w:t>
+      </w:r>
+      <w:r>
+        <w:rPr>
+          <w:rFonts w:ascii="Calibri" w:hAnsi="Calibri" w:cs="Calibri"/>
+          <w:noProof/>
+          <w:sz w:val="22"/>
+          <w:szCs w:val="22"/>
+        </w:rPr>
+        <w:drawing>
+          <wp:inline distT="0" distB="0" distL="0" distR="0" wp14:anchorId="600B0FE3" wp14:editId="3F86F8E6">
+            <wp:extent cx="2657475" cy="1586669"/>
+            <wp:effectExtent l="0" t="0" r="0" b="0"/>
+            <wp:docPr id="13" name="Picture 13" descr="softmax_cross_entropy &#10;231 &#10;2.29 &#10;225 &#10;223 &#10;221 &#10;0 000 &#10;5000 &#10;10.00 &#10;1500 &#10;20.00 &#10;2500 "/>
+            <wp:cNvGraphicFramePr>
+              <a:graphicFrameLocks xmlns:a="http://schemas.openxmlformats.org/drawingml/2006/main" noChangeAspect="1"/>
+            </wp:cNvGraphicFramePr>
+            <a:graphic xmlns:a="http://schemas.openxmlformats.org/drawingml/2006/main">
+              <a:graphicData uri="http://schemas.openxmlformats.org/drawingml/2006/picture">
+                <pic:pic xmlns:pic="http://schemas.openxmlformats.org/drawingml/2006/picture">
+                  <pic:nvPicPr>
+                    <pic:cNvPr id="0" name="Picture 7" descr="softmax_cross_entropy &#10;231 &#10;2.29 &#10;225 &#10;223 &#10;221 &#10;0 000 &#10;5000 &#10;10.00 &#10;1500 &#10;20.00 &#10;2500 "/>
+                    <pic:cNvPicPr>
+                      <a:picLocks noChangeAspect="1" noChangeArrowheads="1"/>
+                    </pic:cNvPicPr>
+                  </pic:nvPicPr>
+                  <pic:blipFill>
+                    <a:blip r:embed="rId19">
+                      <a:extLst>
+                        <a:ext uri="{28A0092B-C50C-407E-A947-70E740481C1C}">
+                          <a14:useLocalDpi xmlns:a14="http://schemas.microsoft.com/office/drawing/2010/main" val="0"/>
+                        </a:ext>
+                      </a:extLst>
+                    </a:blip>
+                    <a:srcRect/>
+                    <a:stretch>
+                      <a:fillRect/>
+                    </a:stretch>
+                  </pic:blipFill>
+                  <pic:spPr bwMode="auto">
+                    <a:xfrm>
+                      <a:off x="0" y="0"/>
+                      <a:ext cx="2693321" cy="1608071"/>
+                    </a:xfrm>
+                    <a:prstGeom prst="rect">
+                      <a:avLst/>
+                    </a:prstGeom>
+                    <a:noFill/>
+                    <a:ln>
+                      <a:noFill/>
+                    </a:ln>
+                  </pic:spPr>
+                </pic:pic>
+              </a:graphicData>
+            </a:graphic>
+          </wp:inline>
+        </w:drawing>
+      </w:r>
+    </w:p>
+    <w:p/>
     <w:p>
       <w:pPr>
         <w:pStyle w:val="Heading2"/>
@@ -1234,14 +1683,7 @@
         <w:rPr>
           <w:lang w:eastAsia="zh-CN"/>
         </w:rPr>
-        <w:t xml:space="preserve">Recent researches on CNN with large dataset (ImageNet) have empirical evidence to </w:t>
-      </w:r>
-      <w:r>
-        <w:rPr>
-          <w:lang w:eastAsia="zh-CN"/>
-        </w:rPr>
-        <w:lastRenderedPageBreak/>
-        <w:t xml:space="preserve">support this claim. However, it is also argued that the unsupervised pretraining can provide better generalization of the network. I think as the trend right now is more and more data become public available, e.g. more and more </w:t>
+        <w:t xml:space="preserve">Recent researches on CNN with large dataset (ImageNet) have empirical evidence to support this claim. However, it is also argued that the unsupervised pretraining can provide better generalization of the network. I think as the trend right now is more and more data become public available, e.g. more and more </w:t>
       </w:r>
       <w:proofErr w:type="gramStart"/>
       <w:r>
@@ -1268,6 +1710,7 @@
       </w:pPr>
       <w:proofErr w:type="spellStart"/>
       <w:r>
+        <w:lastRenderedPageBreak/>
         <w:t>Variational</w:t>
       </w:r>
       <w:proofErr w:type="spellEnd"/>
@@ -3241,6 +3684,95 @@
     </w:lvl>
   </w:abstractNum>
   <w:abstractNum w:abstractNumId="26" w15:restartNumberingAfterBreak="0">
+    <w:nsid w:val="500F12CC"/>
+    <w:multiLevelType w:val="hybridMultilevel"/>
+    <w:tmpl w:val="C540C484"/>
+    <w:lvl w:ilvl="0" w:tplc="0409000F">
+      <w:start w:val="1"/>
+      <w:numFmt w:val="decimal"/>
+      <w:lvlText w:val="%1."/>
+      <w:lvlJc w:val="left"/>
+      <w:pPr>
+        <w:ind w:left="720" w:hanging="360"/>
+      </w:pPr>
+      <w:rPr>
+        <w:rFonts w:hint="default"/>
+      </w:rPr>
+    </w:lvl>
+    <w:lvl w:ilvl="1" w:tplc="04090019" w:tentative="1">
+      <w:start w:val="1"/>
+      <w:numFmt w:val="lowerLetter"/>
+      <w:lvlText w:val="%2."/>
+      <w:lvlJc w:val="left"/>
+      <w:pPr>
+        <w:ind w:left="1440" w:hanging="360"/>
+      </w:pPr>
+    </w:lvl>
+    <w:lvl w:ilvl="2" w:tplc="0409001B" w:tentative="1">
+      <w:start w:val="1"/>
+      <w:numFmt w:val="lowerRoman"/>
+      <w:lvlText w:val="%3."/>
+      <w:lvlJc w:val="right"/>
+      <w:pPr>
+        <w:ind w:left="2160" w:hanging="180"/>
+      </w:pPr>
+    </w:lvl>
+    <w:lvl w:ilvl="3" w:tplc="0409000F" w:tentative="1">
+      <w:start w:val="1"/>
+      <w:numFmt w:val="decimal"/>
+      <w:lvlText w:val="%4."/>
+      <w:lvlJc w:val="left"/>
+      <w:pPr>
+        <w:ind w:left="2880" w:hanging="360"/>
+      </w:pPr>
+    </w:lvl>
+    <w:lvl w:ilvl="4" w:tplc="04090019" w:tentative="1">
+      <w:start w:val="1"/>
+      <w:numFmt w:val="lowerLetter"/>
+      <w:lvlText w:val="%5."/>
+      <w:lvlJc w:val="left"/>
+      <w:pPr>
+        <w:ind w:left="3600" w:hanging="360"/>
+      </w:pPr>
+    </w:lvl>
+    <w:lvl w:ilvl="5" w:tplc="0409001B" w:tentative="1">
+      <w:start w:val="1"/>
+      <w:numFmt w:val="lowerRoman"/>
+      <w:lvlText w:val="%6."/>
+      <w:lvlJc w:val="right"/>
+      <w:pPr>
+        <w:ind w:left="4320" w:hanging="180"/>
+      </w:pPr>
+    </w:lvl>
+    <w:lvl w:ilvl="6" w:tplc="0409000F" w:tentative="1">
+      <w:start w:val="1"/>
+      <w:numFmt w:val="decimal"/>
+      <w:lvlText w:val="%7."/>
+      <w:lvlJc w:val="left"/>
+      <w:pPr>
+        <w:ind w:left="5040" w:hanging="360"/>
+      </w:pPr>
+    </w:lvl>
+    <w:lvl w:ilvl="7" w:tplc="04090019" w:tentative="1">
+      <w:start w:val="1"/>
+      <w:numFmt w:val="lowerLetter"/>
+      <w:lvlText w:val="%8."/>
+      <w:lvlJc w:val="left"/>
+      <w:pPr>
+        <w:ind w:left="5760" w:hanging="360"/>
+      </w:pPr>
+    </w:lvl>
+    <w:lvl w:ilvl="8" w:tplc="0409001B" w:tentative="1">
+      <w:start w:val="1"/>
+      <w:numFmt w:val="lowerRoman"/>
+      <w:lvlText w:val="%9."/>
+      <w:lvlJc w:val="right"/>
+      <w:pPr>
+        <w:ind w:left="6480" w:hanging="180"/>
+      </w:pPr>
+    </w:lvl>
+  </w:abstractNum>
+  <w:abstractNum w:abstractNumId="27" w15:restartNumberingAfterBreak="0">
     <w:nsid w:val="5F615ABE"/>
     <w:multiLevelType w:val="hybridMultilevel"/>
     <w:tmpl w:val="86FE4CB4"/>
@@ -3329,7 +3861,7 @@
       </w:pPr>
     </w:lvl>
   </w:abstractNum>
-  <w:abstractNum w:abstractNumId="27" w15:restartNumberingAfterBreak="0">
+  <w:abstractNum w:abstractNumId="28" w15:restartNumberingAfterBreak="0">
     <w:nsid w:val="61CC2393"/>
     <w:multiLevelType w:val="hybridMultilevel"/>
     <w:tmpl w:val="9B8854BA"/>
@@ -3418,7 +3950,7 @@
       </w:pPr>
     </w:lvl>
   </w:abstractNum>
-  <w:abstractNum w:abstractNumId="28" w15:restartNumberingAfterBreak="0">
+  <w:abstractNum w:abstractNumId="29" w15:restartNumberingAfterBreak="0">
     <w:nsid w:val="672E172A"/>
     <w:multiLevelType w:val="multilevel"/>
     <w:tmpl w:val="06707A1E"/>
@@ -3505,7 +4037,7 @@
       </w:pPr>
     </w:lvl>
   </w:abstractNum>
-  <w:abstractNum w:abstractNumId="29" w15:restartNumberingAfterBreak="0">
+  <w:abstractNum w:abstractNumId="30" w15:restartNumberingAfterBreak="0">
     <w:nsid w:val="729B648D"/>
     <w:multiLevelType w:val="hybridMultilevel"/>
     <w:tmpl w:val="5FCC83E4"/>
@@ -3618,7 +4150,7 @@
       </w:rPr>
     </w:lvl>
   </w:abstractNum>
-  <w:abstractNum w:abstractNumId="30" w15:restartNumberingAfterBreak="0">
+  <w:abstractNum w:abstractNumId="31" w15:restartNumberingAfterBreak="0">
     <w:nsid w:val="75E63E2C"/>
     <w:multiLevelType w:val="hybridMultilevel"/>
     <w:tmpl w:val="AE3810D0"/>
@@ -3738,7 +4270,7 @@
     <w:abstractNumId w:val="12"/>
   </w:num>
   <w:num w:numId="3">
-    <w:abstractNumId w:val="28"/>
+    <w:abstractNumId w:val="29"/>
   </w:num>
   <w:num w:numId="4">
     <w:abstractNumId w:val="18"/>
@@ -3783,7 +4315,7 @@
     <w:abstractNumId w:val="11"/>
   </w:num>
   <w:num w:numId="18">
-    <w:abstractNumId w:val="27"/>
+    <w:abstractNumId w:val="28"/>
   </w:num>
   <w:num w:numId="19">
     <w:abstractNumId w:val="13"/>
@@ -3792,7 +4324,7 @@
     <w:abstractNumId w:val="22"/>
   </w:num>
   <w:num w:numId="21">
-    <w:abstractNumId w:val="26"/>
+    <w:abstractNumId w:val="27"/>
   </w:num>
   <w:num w:numId="22">
     <w:abstractNumId w:val="24"/>
@@ -3807,13 +4339,13 @@
     <w:abstractNumId w:val="20"/>
   </w:num>
   <w:num w:numId="26">
-    <w:abstractNumId w:val="29"/>
+    <w:abstractNumId w:val="30"/>
   </w:num>
   <w:num w:numId="27">
     <w:abstractNumId w:val="19"/>
   </w:num>
   <w:num w:numId="28">
-    <w:abstractNumId w:val="30"/>
+    <w:abstractNumId w:val="31"/>
   </w:num>
   <w:num w:numId="29">
     <w:abstractNumId w:val="14"/>
@@ -3823,6 +4355,9 @@
   </w:num>
   <w:num w:numId="31">
     <w:abstractNumId w:val="17"/>
+  </w:num>
+  <w:num w:numId="32">
+    <w:abstractNumId w:val="26"/>
   </w:num>
 </w:numbering>
 </file>
@@ -5494,139 +6029,12 @@
 </file>
 
 <file path=customXml/item1.xml><?xml version="1.0" encoding="utf-8"?>
-<p:properties xmlns:p="http://schemas.microsoft.com/office/2006/metadata/properties" xmlns:xsi="http://www.w3.org/2001/XMLSchema-instance" xmlns:pc="http://schemas.microsoft.com/office/infopath/2007/PartnerControls">
-  <documentManagement>
-    <APDescription xmlns="4873beb7-5857-4685-be1f-d57550cc96cc" xsi:nil="true"/>
-    <AssetExpire xmlns="4873beb7-5857-4685-be1f-d57550cc96cc">2029-05-12T07:00:00+00:00</AssetExpire>
-    <CampaignTagsTaxHTField0 xmlns="4873beb7-5857-4685-be1f-d57550cc96cc">
-      <Terms xmlns="http://schemas.microsoft.com/office/infopath/2007/PartnerControls"/>
-    </CampaignTagsTaxHTField0>
-    <IntlLangReviewDate xmlns="4873beb7-5857-4685-be1f-d57550cc96cc" xsi:nil="true"/>
-    <TPFriendlyName xmlns="4873beb7-5857-4685-be1f-d57550cc96cc" xsi:nil="true"/>
-    <IntlLangReview xmlns="4873beb7-5857-4685-be1f-d57550cc96cc" xsi:nil="true"/>
-    <LocLastLocAttemptVersionLookup xmlns="4873beb7-5857-4685-be1f-d57550cc96cc">693885</LocLastLocAttemptVersionLookup>
-    <LocLastLocAttemptVersionTypeLookup xmlns="4873beb7-5857-4685-be1f-d57550cc96cc" xsi:nil="true"/>
-    <PolicheckWords xmlns="4873beb7-5857-4685-be1f-d57550cc96cc" xsi:nil="true"/>
-    <SubmitterId xmlns="4873beb7-5857-4685-be1f-d57550cc96cc" xsi:nil="true"/>
-    <AcquiredFrom xmlns="4873beb7-5857-4685-be1f-d57550cc96cc">Internal MS</AcquiredFrom>
-    <EditorialStatus xmlns="4873beb7-5857-4685-be1f-d57550cc96cc">Complete</EditorialStatus>
-    <Markets xmlns="4873beb7-5857-4685-be1f-d57550cc96cc"/>
-    <OriginAsset xmlns="4873beb7-5857-4685-be1f-d57550cc96cc" xsi:nil="true"/>
-    <AssetStart xmlns="4873beb7-5857-4685-be1f-d57550cc96cc">2011-11-23T17:25:00+00:00</AssetStart>
-    <FriendlyTitle xmlns="4873beb7-5857-4685-be1f-d57550cc96cc" xsi:nil="true"/>
-    <MarketSpecific xmlns="4873beb7-5857-4685-be1f-d57550cc96cc">false</MarketSpecific>
-    <TPNamespace xmlns="4873beb7-5857-4685-be1f-d57550cc96cc" xsi:nil="true"/>
-    <PublishStatusLookup xmlns="4873beb7-5857-4685-be1f-d57550cc96cc">
-      <Value>1343183</Value>
-    </PublishStatusLookup>
-    <APAuthor xmlns="4873beb7-5857-4685-be1f-d57550cc96cc">
-      <UserInfo>
-        <DisplayName>REDMOND\v-namall</DisplayName>
-        <AccountId>978</AccountId>
-        <AccountType/>
-      </UserInfo>
-    </APAuthor>
-    <TPCommandLine xmlns="4873beb7-5857-4685-be1f-d57550cc96cc" xsi:nil="true"/>
-    <IntlLangReviewer xmlns="4873beb7-5857-4685-be1f-d57550cc96cc" xsi:nil="true"/>
-    <LocOverallPreviewStatusLookup xmlns="4873beb7-5857-4685-be1f-d57550cc96cc" xsi:nil="true"/>
-    <LocOverallPublishStatusLookup xmlns="4873beb7-5857-4685-be1f-d57550cc96cc" xsi:nil="true"/>
-    <OpenTemplate xmlns="4873beb7-5857-4685-be1f-d57550cc96cc">true</OpenTemplate>
-    <CSXSubmissionDate xmlns="4873beb7-5857-4685-be1f-d57550cc96cc" xsi:nil="true"/>
-    <TaxCatchAll xmlns="4873beb7-5857-4685-be1f-d57550cc96cc"/>
-    <LocNewPublishedVersionLookup xmlns="4873beb7-5857-4685-be1f-d57550cc96cc" xsi:nil="true"/>
-    <LocPublishedDependentAssetsLookup xmlns="4873beb7-5857-4685-be1f-d57550cc96cc" xsi:nil="true"/>
-    <Manager xmlns="4873beb7-5857-4685-be1f-d57550cc96cc" xsi:nil="true"/>
-    <NumericId xmlns="4873beb7-5857-4685-be1f-d57550cc96cc">102786998</NumericId>
-    <ParentAssetId xmlns="4873beb7-5857-4685-be1f-d57550cc96cc" xsi:nil="true"/>
-    <OriginalSourceMarket xmlns="4873beb7-5857-4685-be1f-d57550cc96cc" xsi:nil="true"/>
-    <ApprovalStatus xmlns="4873beb7-5857-4685-be1f-d57550cc96cc">InProgress</ApprovalStatus>
-    <TPComponent xmlns="4873beb7-5857-4685-be1f-d57550cc96cc" xsi:nil="true"/>
-    <EditorialTags xmlns="4873beb7-5857-4685-be1f-d57550cc96cc" xsi:nil="true"/>
-    <TPExecutable xmlns="4873beb7-5857-4685-be1f-d57550cc96cc" xsi:nil="true"/>
-    <TPLaunchHelpLink xmlns="4873beb7-5857-4685-be1f-d57550cc96cc" xsi:nil="true"/>
-    <LocComments xmlns="4873beb7-5857-4685-be1f-d57550cc96cc" xsi:nil="true"/>
-    <LocProcessedForMarketsLookup xmlns="4873beb7-5857-4685-be1f-d57550cc96cc" xsi:nil="true"/>
-    <LocRecommendedHandoff xmlns="4873beb7-5857-4685-be1f-d57550cc96cc" xsi:nil="true"/>
-    <SourceTitle xmlns="4873beb7-5857-4685-be1f-d57550cc96cc" xsi:nil="true"/>
-    <CSXUpdate xmlns="4873beb7-5857-4685-be1f-d57550cc96cc">false</CSXUpdate>
-    <IntlLocPriority xmlns="4873beb7-5857-4685-be1f-d57550cc96cc" xsi:nil="true"/>
-    <UAProjectedTotalWords xmlns="4873beb7-5857-4685-be1f-d57550cc96cc" xsi:nil="true"/>
-    <AssetType xmlns="4873beb7-5857-4685-be1f-d57550cc96cc">TP</AssetType>
-    <MachineTranslated xmlns="4873beb7-5857-4685-be1f-d57550cc96cc">false</MachineTranslated>
-    <OutputCachingOn xmlns="4873beb7-5857-4685-be1f-d57550cc96cc">false</OutputCachingOn>
-    <TemplateStatus xmlns="4873beb7-5857-4685-be1f-d57550cc96cc">Complete</TemplateStatus>
-    <IsSearchable xmlns="4873beb7-5857-4685-be1f-d57550cc96cc">false</IsSearchable>
-    <ContentItem xmlns="4873beb7-5857-4685-be1f-d57550cc96cc" xsi:nil="true"/>
-    <HandoffToMSDN xmlns="4873beb7-5857-4685-be1f-d57550cc96cc" xsi:nil="true"/>
-    <ShowIn xmlns="4873beb7-5857-4685-be1f-d57550cc96cc">Show everywhere</ShowIn>
-    <ThumbnailAssetId xmlns="4873beb7-5857-4685-be1f-d57550cc96cc" xsi:nil="true"/>
-    <UALocComments xmlns="4873beb7-5857-4685-be1f-d57550cc96cc" xsi:nil="true"/>
-    <UALocRecommendation xmlns="4873beb7-5857-4685-be1f-d57550cc96cc">Localize</UALocRecommendation>
-    <LastModifiedDateTime xmlns="4873beb7-5857-4685-be1f-d57550cc96cc" xsi:nil="true"/>
-    <LegacyData xmlns="4873beb7-5857-4685-be1f-d57550cc96cc" xsi:nil="true"/>
-    <LocManualTestRequired xmlns="4873beb7-5857-4685-be1f-d57550cc96cc">false</LocManualTestRequired>
-    <LocProcessedForHandoffsLookup xmlns="4873beb7-5857-4685-be1f-d57550cc96cc" xsi:nil="true"/>
-    <ClipArtFilename xmlns="4873beb7-5857-4685-be1f-d57550cc96cc" xsi:nil="true"/>
-    <TPApplication xmlns="4873beb7-5857-4685-be1f-d57550cc96cc" xsi:nil="true"/>
-    <CSXHash xmlns="4873beb7-5857-4685-be1f-d57550cc96cc" xsi:nil="true"/>
-    <DirectSourceMarket xmlns="4873beb7-5857-4685-be1f-d57550cc96cc" xsi:nil="true"/>
-    <PrimaryImageGen xmlns="4873beb7-5857-4685-be1f-d57550cc96cc">false</PrimaryImageGen>
-    <PlannedPubDate xmlns="4873beb7-5857-4685-be1f-d57550cc96cc" xsi:nil="true"/>
-    <CSXSubmissionMarket xmlns="4873beb7-5857-4685-be1f-d57550cc96cc" xsi:nil="true"/>
-    <Downloads xmlns="4873beb7-5857-4685-be1f-d57550cc96cc">0</Downloads>
-    <LocOverallHandbackStatusLookup xmlns="4873beb7-5857-4685-be1f-d57550cc96cc" xsi:nil="true"/>
-    <ArtSampleDocs xmlns="4873beb7-5857-4685-be1f-d57550cc96cc" xsi:nil="true"/>
-    <TrustLevel xmlns="4873beb7-5857-4685-be1f-d57550cc96cc">1 Microsoft Managed Content</TrustLevel>
-    <BlockPublish xmlns="4873beb7-5857-4685-be1f-d57550cc96cc">false</BlockPublish>
-    <TPLaunchHelpLinkType xmlns="4873beb7-5857-4685-be1f-d57550cc96cc">Template</TPLaunchHelpLinkType>
-    <LocalizationTagsTaxHTField0 xmlns="4873beb7-5857-4685-be1f-d57550cc96cc">
-      <Terms xmlns="http://schemas.microsoft.com/office/infopath/2007/PartnerControls"/>
-    </LocalizationTagsTaxHTField0>
-    <BusinessGroup xmlns="4873beb7-5857-4685-be1f-d57550cc96cc" xsi:nil="true"/>
-    <Providers xmlns="4873beb7-5857-4685-be1f-d57550cc96cc" xsi:nil="true"/>
-    <TemplateTemplateType xmlns="4873beb7-5857-4685-be1f-d57550cc96cc">Word Document Template</TemplateTemplateType>
-    <TimesCloned xmlns="4873beb7-5857-4685-be1f-d57550cc96cc" xsi:nil="true"/>
-    <TPAppVersion xmlns="4873beb7-5857-4685-be1f-d57550cc96cc" xsi:nil="true"/>
-    <VoteCount xmlns="4873beb7-5857-4685-be1f-d57550cc96cc" xsi:nil="true"/>
-    <AverageRating xmlns="4873beb7-5857-4685-be1f-d57550cc96cc" xsi:nil="true"/>
-    <FeatureTagsTaxHTField0 xmlns="4873beb7-5857-4685-be1f-d57550cc96cc">
-      <Terms xmlns="http://schemas.microsoft.com/office/infopath/2007/PartnerControls"/>
-    </FeatureTagsTaxHTField0>
-    <LocOverallLocStatusLookup xmlns="4873beb7-5857-4685-be1f-d57550cc96cc" xsi:nil="true"/>
-    <LocPublishedLinkedAssetsLookup xmlns="4873beb7-5857-4685-be1f-d57550cc96cc" xsi:nil="true"/>
-    <Provider xmlns="4873beb7-5857-4685-be1f-d57550cc96cc" xsi:nil="true"/>
-    <UACurrentWords xmlns="4873beb7-5857-4685-be1f-d57550cc96cc" xsi:nil="true"/>
-    <AssetId xmlns="4873beb7-5857-4685-be1f-d57550cc96cc">TP102786998</AssetId>
-    <TPClientViewer xmlns="4873beb7-5857-4685-be1f-d57550cc96cc" xsi:nil="true"/>
-    <DSATActionTaken xmlns="4873beb7-5857-4685-be1f-d57550cc96cc" xsi:nil="true"/>
-    <APEditor xmlns="4873beb7-5857-4685-be1f-d57550cc96cc">
-      <UserInfo>
-        <DisplayName/>
-        <AccountId xsi:nil="true"/>
-        <AccountType/>
-      </UserInfo>
-    </APEditor>
-    <TPInstallLocation xmlns="4873beb7-5857-4685-be1f-d57550cc96cc" xsi:nil="true"/>
-    <OOCacheId xmlns="4873beb7-5857-4685-be1f-d57550cc96cc" xsi:nil="true"/>
-    <IsDeleted xmlns="4873beb7-5857-4685-be1f-d57550cc96cc">false</IsDeleted>
-    <PublishTargets xmlns="4873beb7-5857-4685-be1f-d57550cc96cc">OfficeOnlineVNext</PublishTargets>
-    <ApprovalLog xmlns="4873beb7-5857-4685-be1f-d57550cc96cc" xsi:nil="true"/>
-    <BugNumber xmlns="4873beb7-5857-4685-be1f-d57550cc96cc" xsi:nil="true"/>
-    <CrawlForDependencies xmlns="4873beb7-5857-4685-be1f-d57550cc96cc">false</CrawlForDependencies>
-    <InternalTagsTaxHTField0 xmlns="4873beb7-5857-4685-be1f-d57550cc96cc">
-      <Terms xmlns="http://schemas.microsoft.com/office/infopath/2007/PartnerControls"/>
-    </InternalTagsTaxHTField0>
-    <LastHandOff xmlns="4873beb7-5857-4685-be1f-d57550cc96cc" xsi:nil="true"/>
-    <Milestone xmlns="4873beb7-5857-4685-be1f-d57550cc96cc">Beta 1</Milestone>
-    <RecommendationsModifier xmlns="4873beb7-5857-4685-be1f-d57550cc96cc" xsi:nil="true"/>
-    <ScenarioTagsTaxHTField0 xmlns="4873beb7-5857-4685-be1f-d57550cc96cc">
-      <Terms xmlns="http://schemas.microsoft.com/office/infopath/2007/PartnerControls"/>
-    </ScenarioTagsTaxHTField0>
-    <UANotes xmlns="4873beb7-5857-4685-be1f-d57550cc96cc" xsi:nil="true"/>
-    <OriginalRelease xmlns="4873beb7-5857-4685-be1f-d57550cc96cc">14</OriginalRelease>
-    <LocMarketGroupTiers2 xmlns="4873beb7-5857-4685-be1f-d57550cc96cc" xsi:nil="true"/>
-  </documentManagement>
-</p:properties>
+<?mso-contentType ?>
+<FormTemplates xmlns="http://schemas.microsoft.com/sharepoint/v3/contenttype/forms">
+  <Display>DocumentLibraryForm</Display>
+  <Edit>AssetEditForm</Edit>
+  <New>DocumentLibraryForm</New>
+</FormTemplates>
 </file>
 
 <file path=customXml/item2.xml><?xml version="1.0" encoding="utf-8"?>
@@ -6670,26 +7078,145 @@
 </file>
 
 <file path=customXml/item3.xml><?xml version="1.0" encoding="utf-8"?>
-<?mso-contentType ?>
-<FormTemplates xmlns="http://schemas.microsoft.com/sharepoint/v3/contenttype/forms">
-  <Display>DocumentLibraryForm</Display>
-  <Edit>AssetEditForm</Edit>
-  <New>DocumentLibraryForm</New>
-</FormTemplates>
+<p:properties xmlns:p="http://schemas.microsoft.com/office/2006/metadata/properties" xmlns:xsi="http://www.w3.org/2001/XMLSchema-instance" xmlns:pc="http://schemas.microsoft.com/office/infopath/2007/PartnerControls">
+  <documentManagement>
+    <APDescription xmlns="4873beb7-5857-4685-be1f-d57550cc96cc" xsi:nil="true"/>
+    <AssetExpire xmlns="4873beb7-5857-4685-be1f-d57550cc96cc">2029-05-12T07:00:00+00:00</AssetExpire>
+    <CampaignTagsTaxHTField0 xmlns="4873beb7-5857-4685-be1f-d57550cc96cc">
+      <Terms xmlns="http://schemas.microsoft.com/office/infopath/2007/PartnerControls"/>
+    </CampaignTagsTaxHTField0>
+    <IntlLangReviewDate xmlns="4873beb7-5857-4685-be1f-d57550cc96cc" xsi:nil="true"/>
+    <TPFriendlyName xmlns="4873beb7-5857-4685-be1f-d57550cc96cc" xsi:nil="true"/>
+    <IntlLangReview xmlns="4873beb7-5857-4685-be1f-d57550cc96cc" xsi:nil="true"/>
+    <LocLastLocAttemptVersionLookup xmlns="4873beb7-5857-4685-be1f-d57550cc96cc">693885</LocLastLocAttemptVersionLookup>
+    <LocLastLocAttemptVersionTypeLookup xmlns="4873beb7-5857-4685-be1f-d57550cc96cc" xsi:nil="true"/>
+    <PolicheckWords xmlns="4873beb7-5857-4685-be1f-d57550cc96cc" xsi:nil="true"/>
+    <SubmitterId xmlns="4873beb7-5857-4685-be1f-d57550cc96cc" xsi:nil="true"/>
+    <AcquiredFrom xmlns="4873beb7-5857-4685-be1f-d57550cc96cc">Internal MS</AcquiredFrom>
+    <EditorialStatus xmlns="4873beb7-5857-4685-be1f-d57550cc96cc">Complete</EditorialStatus>
+    <Markets xmlns="4873beb7-5857-4685-be1f-d57550cc96cc"/>
+    <OriginAsset xmlns="4873beb7-5857-4685-be1f-d57550cc96cc" xsi:nil="true"/>
+    <AssetStart xmlns="4873beb7-5857-4685-be1f-d57550cc96cc">2011-11-23T17:25:00+00:00</AssetStart>
+    <FriendlyTitle xmlns="4873beb7-5857-4685-be1f-d57550cc96cc" xsi:nil="true"/>
+    <MarketSpecific xmlns="4873beb7-5857-4685-be1f-d57550cc96cc">false</MarketSpecific>
+    <TPNamespace xmlns="4873beb7-5857-4685-be1f-d57550cc96cc" xsi:nil="true"/>
+    <PublishStatusLookup xmlns="4873beb7-5857-4685-be1f-d57550cc96cc">
+      <Value>1343183</Value>
+    </PublishStatusLookup>
+    <APAuthor xmlns="4873beb7-5857-4685-be1f-d57550cc96cc">
+      <UserInfo>
+        <DisplayName>REDMOND\v-namall</DisplayName>
+        <AccountId>978</AccountId>
+        <AccountType/>
+      </UserInfo>
+    </APAuthor>
+    <TPCommandLine xmlns="4873beb7-5857-4685-be1f-d57550cc96cc" xsi:nil="true"/>
+    <IntlLangReviewer xmlns="4873beb7-5857-4685-be1f-d57550cc96cc" xsi:nil="true"/>
+    <LocOverallPreviewStatusLookup xmlns="4873beb7-5857-4685-be1f-d57550cc96cc" xsi:nil="true"/>
+    <LocOverallPublishStatusLookup xmlns="4873beb7-5857-4685-be1f-d57550cc96cc" xsi:nil="true"/>
+    <OpenTemplate xmlns="4873beb7-5857-4685-be1f-d57550cc96cc">true</OpenTemplate>
+    <CSXSubmissionDate xmlns="4873beb7-5857-4685-be1f-d57550cc96cc" xsi:nil="true"/>
+    <TaxCatchAll xmlns="4873beb7-5857-4685-be1f-d57550cc96cc"/>
+    <LocNewPublishedVersionLookup xmlns="4873beb7-5857-4685-be1f-d57550cc96cc" xsi:nil="true"/>
+    <LocPublishedDependentAssetsLookup xmlns="4873beb7-5857-4685-be1f-d57550cc96cc" xsi:nil="true"/>
+    <Manager xmlns="4873beb7-5857-4685-be1f-d57550cc96cc" xsi:nil="true"/>
+    <NumericId xmlns="4873beb7-5857-4685-be1f-d57550cc96cc">102786998</NumericId>
+    <ParentAssetId xmlns="4873beb7-5857-4685-be1f-d57550cc96cc" xsi:nil="true"/>
+    <OriginalSourceMarket xmlns="4873beb7-5857-4685-be1f-d57550cc96cc" xsi:nil="true"/>
+    <ApprovalStatus xmlns="4873beb7-5857-4685-be1f-d57550cc96cc">InProgress</ApprovalStatus>
+    <TPComponent xmlns="4873beb7-5857-4685-be1f-d57550cc96cc" xsi:nil="true"/>
+    <EditorialTags xmlns="4873beb7-5857-4685-be1f-d57550cc96cc" xsi:nil="true"/>
+    <TPExecutable xmlns="4873beb7-5857-4685-be1f-d57550cc96cc" xsi:nil="true"/>
+    <TPLaunchHelpLink xmlns="4873beb7-5857-4685-be1f-d57550cc96cc" xsi:nil="true"/>
+    <LocComments xmlns="4873beb7-5857-4685-be1f-d57550cc96cc" xsi:nil="true"/>
+    <LocProcessedForMarketsLookup xmlns="4873beb7-5857-4685-be1f-d57550cc96cc" xsi:nil="true"/>
+    <LocRecommendedHandoff xmlns="4873beb7-5857-4685-be1f-d57550cc96cc" xsi:nil="true"/>
+    <SourceTitle xmlns="4873beb7-5857-4685-be1f-d57550cc96cc" xsi:nil="true"/>
+    <CSXUpdate xmlns="4873beb7-5857-4685-be1f-d57550cc96cc">false</CSXUpdate>
+    <IntlLocPriority xmlns="4873beb7-5857-4685-be1f-d57550cc96cc" xsi:nil="true"/>
+    <UAProjectedTotalWords xmlns="4873beb7-5857-4685-be1f-d57550cc96cc" xsi:nil="true"/>
+    <AssetType xmlns="4873beb7-5857-4685-be1f-d57550cc96cc">TP</AssetType>
+    <MachineTranslated xmlns="4873beb7-5857-4685-be1f-d57550cc96cc">false</MachineTranslated>
+    <OutputCachingOn xmlns="4873beb7-5857-4685-be1f-d57550cc96cc">false</OutputCachingOn>
+    <TemplateStatus xmlns="4873beb7-5857-4685-be1f-d57550cc96cc">Complete</TemplateStatus>
+    <IsSearchable xmlns="4873beb7-5857-4685-be1f-d57550cc96cc">false</IsSearchable>
+    <ContentItem xmlns="4873beb7-5857-4685-be1f-d57550cc96cc" xsi:nil="true"/>
+    <HandoffToMSDN xmlns="4873beb7-5857-4685-be1f-d57550cc96cc" xsi:nil="true"/>
+    <ShowIn xmlns="4873beb7-5857-4685-be1f-d57550cc96cc">Show everywhere</ShowIn>
+    <ThumbnailAssetId xmlns="4873beb7-5857-4685-be1f-d57550cc96cc" xsi:nil="true"/>
+    <UALocComments xmlns="4873beb7-5857-4685-be1f-d57550cc96cc" xsi:nil="true"/>
+    <UALocRecommendation xmlns="4873beb7-5857-4685-be1f-d57550cc96cc">Localize</UALocRecommendation>
+    <LastModifiedDateTime xmlns="4873beb7-5857-4685-be1f-d57550cc96cc" xsi:nil="true"/>
+    <LegacyData xmlns="4873beb7-5857-4685-be1f-d57550cc96cc" xsi:nil="true"/>
+    <LocManualTestRequired xmlns="4873beb7-5857-4685-be1f-d57550cc96cc">false</LocManualTestRequired>
+    <LocProcessedForHandoffsLookup xmlns="4873beb7-5857-4685-be1f-d57550cc96cc" xsi:nil="true"/>
+    <ClipArtFilename xmlns="4873beb7-5857-4685-be1f-d57550cc96cc" xsi:nil="true"/>
+    <TPApplication xmlns="4873beb7-5857-4685-be1f-d57550cc96cc" xsi:nil="true"/>
+    <CSXHash xmlns="4873beb7-5857-4685-be1f-d57550cc96cc" xsi:nil="true"/>
+    <DirectSourceMarket xmlns="4873beb7-5857-4685-be1f-d57550cc96cc" xsi:nil="true"/>
+    <PrimaryImageGen xmlns="4873beb7-5857-4685-be1f-d57550cc96cc">false</PrimaryImageGen>
+    <PlannedPubDate xmlns="4873beb7-5857-4685-be1f-d57550cc96cc" xsi:nil="true"/>
+    <CSXSubmissionMarket xmlns="4873beb7-5857-4685-be1f-d57550cc96cc" xsi:nil="true"/>
+    <Downloads xmlns="4873beb7-5857-4685-be1f-d57550cc96cc">0</Downloads>
+    <LocOverallHandbackStatusLookup xmlns="4873beb7-5857-4685-be1f-d57550cc96cc" xsi:nil="true"/>
+    <ArtSampleDocs xmlns="4873beb7-5857-4685-be1f-d57550cc96cc" xsi:nil="true"/>
+    <TrustLevel xmlns="4873beb7-5857-4685-be1f-d57550cc96cc">1 Microsoft Managed Content</TrustLevel>
+    <BlockPublish xmlns="4873beb7-5857-4685-be1f-d57550cc96cc">false</BlockPublish>
+    <TPLaunchHelpLinkType xmlns="4873beb7-5857-4685-be1f-d57550cc96cc">Template</TPLaunchHelpLinkType>
+    <LocalizationTagsTaxHTField0 xmlns="4873beb7-5857-4685-be1f-d57550cc96cc">
+      <Terms xmlns="http://schemas.microsoft.com/office/infopath/2007/PartnerControls"/>
+    </LocalizationTagsTaxHTField0>
+    <BusinessGroup xmlns="4873beb7-5857-4685-be1f-d57550cc96cc" xsi:nil="true"/>
+    <Providers xmlns="4873beb7-5857-4685-be1f-d57550cc96cc" xsi:nil="true"/>
+    <TemplateTemplateType xmlns="4873beb7-5857-4685-be1f-d57550cc96cc">Word Document Template</TemplateTemplateType>
+    <TimesCloned xmlns="4873beb7-5857-4685-be1f-d57550cc96cc" xsi:nil="true"/>
+    <TPAppVersion xmlns="4873beb7-5857-4685-be1f-d57550cc96cc" xsi:nil="true"/>
+    <VoteCount xmlns="4873beb7-5857-4685-be1f-d57550cc96cc" xsi:nil="true"/>
+    <AverageRating xmlns="4873beb7-5857-4685-be1f-d57550cc96cc" xsi:nil="true"/>
+    <FeatureTagsTaxHTField0 xmlns="4873beb7-5857-4685-be1f-d57550cc96cc">
+      <Terms xmlns="http://schemas.microsoft.com/office/infopath/2007/PartnerControls"/>
+    </FeatureTagsTaxHTField0>
+    <LocOverallLocStatusLookup xmlns="4873beb7-5857-4685-be1f-d57550cc96cc" xsi:nil="true"/>
+    <LocPublishedLinkedAssetsLookup xmlns="4873beb7-5857-4685-be1f-d57550cc96cc" xsi:nil="true"/>
+    <Provider xmlns="4873beb7-5857-4685-be1f-d57550cc96cc" xsi:nil="true"/>
+    <UACurrentWords xmlns="4873beb7-5857-4685-be1f-d57550cc96cc" xsi:nil="true"/>
+    <AssetId xmlns="4873beb7-5857-4685-be1f-d57550cc96cc">TP102786998</AssetId>
+    <TPClientViewer xmlns="4873beb7-5857-4685-be1f-d57550cc96cc" xsi:nil="true"/>
+    <DSATActionTaken xmlns="4873beb7-5857-4685-be1f-d57550cc96cc" xsi:nil="true"/>
+    <APEditor xmlns="4873beb7-5857-4685-be1f-d57550cc96cc">
+      <UserInfo>
+        <DisplayName/>
+        <AccountId xsi:nil="true"/>
+        <AccountType/>
+      </UserInfo>
+    </APEditor>
+    <TPInstallLocation xmlns="4873beb7-5857-4685-be1f-d57550cc96cc" xsi:nil="true"/>
+    <OOCacheId xmlns="4873beb7-5857-4685-be1f-d57550cc96cc" xsi:nil="true"/>
+    <IsDeleted xmlns="4873beb7-5857-4685-be1f-d57550cc96cc">false</IsDeleted>
+    <PublishTargets xmlns="4873beb7-5857-4685-be1f-d57550cc96cc">OfficeOnlineVNext</PublishTargets>
+    <ApprovalLog xmlns="4873beb7-5857-4685-be1f-d57550cc96cc" xsi:nil="true"/>
+    <BugNumber xmlns="4873beb7-5857-4685-be1f-d57550cc96cc" xsi:nil="true"/>
+    <CrawlForDependencies xmlns="4873beb7-5857-4685-be1f-d57550cc96cc">false</CrawlForDependencies>
+    <InternalTagsTaxHTField0 xmlns="4873beb7-5857-4685-be1f-d57550cc96cc">
+      <Terms xmlns="http://schemas.microsoft.com/office/infopath/2007/PartnerControls"/>
+    </InternalTagsTaxHTField0>
+    <LastHandOff xmlns="4873beb7-5857-4685-be1f-d57550cc96cc" xsi:nil="true"/>
+    <Milestone xmlns="4873beb7-5857-4685-be1f-d57550cc96cc">Beta 1</Milestone>
+    <RecommendationsModifier xmlns="4873beb7-5857-4685-be1f-d57550cc96cc" xsi:nil="true"/>
+    <ScenarioTagsTaxHTField0 xmlns="4873beb7-5857-4685-be1f-d57550cc96cc">
+      <Terms xmlns="http://schemas.microsoft.com/office/infopath/2007/PartnerControls"/>
+    </ScenarioTagsTaxHTField0>
+    <UANotes xmlns="4873beb7-5857-4685-be1f-d57550cc96cc" xsi:nil="true"/>
+    <OriginalRelease xmlns="4873beb7-5857-4685-be1f-d57550cc96cc">14</OriginalRelease>
+    <LocMarketGroupTiers2 xmlns="4873beb7-5857-4685-be1f-d57550cc96cc" xsi:nil="true"/>
+  </documentManagement>
+</p:properties>
 </file>
 
 <file path=customXml/itemProps1.xml><?xml version="1.0" encoding="utf-8"?>
-<ds:datastoreItem xmlns:ds="http://schemas.openxmlformats.org/officeDocument/2006/customXml" ds:itemID="{F193B789-726C-4ECA-9B1D-3D6E78DFE228}">
+<ds:datastoreItem xmlns:ds="http://schemas.openxmlformats.org/officeDocument/2006/customXml" ds:itemID="{6F1D331F-33A3-4D0C-A96B-AAF4666D5C4B}">
   <ds:schemaRefs>
-    <ds:schemaRef ds:uri="http://schemas.microsoft.com/office/2006/documentManagement/types"/>
-    <ds:schemaRef ds:uri="http://schemas.microsoft.com/office/2006/metadata/properties"/>
-    <ds:schemaRef ds:uri="http://purl.org/dc/elements/1.1/"/>
-    <ds:schemaRef ds:uri="http://purl.org/dc/dcmitype/"/>
-    <ds:schemaRef ds:uri="http://schemas.microsoft.com/office/infopath/2007/PartnerControls"/>
-    <ds:schemaRef ds:uri="http://purl.org/dc/terms/"/>
-    <ds:schemaRef ds:uri="http://schemas.openxmlformats.org/package/2006/metadata/core-properties"/>
-    <ds:schemaRef ds:uri="4873beb7-5857-4685-be1f-d57550cc96cc"/>
-    <ds:schemaRef ds:uri="http://www.w3.org/XML/1998/namespace"/>
+    <ds:schemaRef ds:uri="http://schemas.microsoft.com/sharepoint/v3/contenttype/forms"/>
   </ds:schemaRefs>
 </ds:datastoreItem>
 </file>
@@ -6713,9 +7240,17 @@
 </file>
 
 <file path=customXml/itemProps3.xml><?xml version="1.0" encoding="utf-8"?>
-<ds:datastoreItem xmlns:ds="http://schemas.openxmlformats.org/officeDocument/2006/customXml" ds:itemID="{6F1D331F-33A3-4D0C-A96B-AAF4666D5C4B}">
+<ds:datastoreItem xmlns:ds="http://schemas.openxmlformats.org/officeDocument/2006/customXml" ds:itemID="{F193B789-726C-4ECA-9B1D-3D6E78DFE228}">
   <ds:schemaRefs>
-    <ds:schemaRef ds:uri="http://schemas.microsoft.com/sharepoint/v3/contenttype/forms"/>
+    <ds:schemaRef ds:uri="http://schemas.microsoft.com/office/2006/documentManagement/types"/>
+    <ds:schemaRef ds:uri="http://schemas.microsoft.com/office/2006/metadata/properties"/>
+    <ds:schemaRef ds:uri="http://purl.org/dc/elements/1.1/"/>
+    <ds:schemaRef ds:uri="http://purl.org/dc/dcmitype/"/>
+    <ds:schemaRef ds:uri="http://schemas.microsoft.com/office/infopath/2007/PartnerControls"/>
+    <ds:schemaRef ds:uri="http://purl.org/dc/terms/"/>
+    <ds:schemaRef ds:uri="http://schemas.openxmlformats.org/package/2006/metadata/core-properties"/>
+    <ds:schemaRef ds:uri="4873beb7-5857-4685-be1f-d57550cc96cc"/>
+    <ds:schemaRef ds:uri="http://www.w3.org/XML/1998/namespace"/>
   </ds:schemaRefs>
 </ds:datastoreItem>
 </file>
</xml_diff>